<commit_message>
12th week fifth day
</commit_message>
<xml_diff>
--- a/22072019KaungPyaeSoneTun.docx
+++ b/22072019KaungPyaeSoneTun.docx
@@ -710,8 +710,6 @@
               </w:rPr>
               <w:t>4.Screen Test for Internship Experience Video</w:t>
             </w:r>
-            <w:bookmarkStart w:id="0" w:name="_GoBack"/>
-            <w:bookmarkEnd w:id="0"/>
           </w:p>
         </w:tc>
         <w:tc>
@@ -793,6 +791,14 @@
                 <w:bCs/>
               </w:rPr>
             </w:pPr>
+            <w:r>
+              <w:rPr>
+                <w:rFonts w:ascii="Arial" w:hAnsi="Arial" w:cs="Arial"/>
+                <w:b/>
+                <w:bCs/>
+              </w:rPr>
+              <w:t>23.7.2019</w:t>
+            </w:r>
           </w:p>
         </w:tc>
         <w:tc>
@@ -807,6 +813,31 @@
                 <w:bCs/>
               </w:rPr>
             </w:pPr>
+            <w:r>
+              <w:rPr>
+                <w:rFonts w:ascii="Arial" w:hAnsi="Arial" w:cs="Arial"/>
+                <w:b/>
+                <w:bCs/>
+              </w:rPr>
+              <w:t>1.Job Assignment Discussion</w:t>
+            </w:r>
+          </w:p>
+          <w:p>
+            <w:pPr>
+              <w:rPr>
+                <w:rFonts w:ascii="Arial" w:hAnsi="Arial" w:cs="Arial"/>
+                <w:b/>
+                <w:bCs/>
+              </w:rPr>
+            </w:pPr>
+            <w:r>
+              <w:rPr>
+                <w:rFonts w:ascii="Arial" w:hAnsi="Arial" w:cs="Arial"/>
+                <w:b/>
+                <w:bCs/>
+              </w:rPr>
+              <w:t>2.Video Editing for Internship Experience</w:t>
+            </w:r>
           </w:p>
         </w:tc>
         <w:tc>
@@ -822,6 +853,14 @@
                 <w:bCs/>
               </w:rPr>
             </w:pPr>
+            <w:r>
+              <w:rPr>
+                <w:rFonts w:ascii="Arial" w:hAnsi="Arial" w:cs="Arial"/>
+                <w:b/>
+                <w:bCs/>
+              </w:rPr>
+              <w:t>Done</w:t>
+            </w:r>
           </w:p>
         </w:tc>
         <w:tc>
@@ -880,6 +919,14 @@
                 <w:bCs/>
               </w:rPr>
             </w:pPr>
+            <w:r>
+              <w:rPr>
+                <w:rFonts w:ascii="Arial" w:hAnsi="Arial" w:cs="Arial"/>
+                <w:b/>
+                <w:bCs/>
+              </w:rPr>
+              <w:t>24.7.2019</w:t>
+            </w:r>
           </w:p>
         </w:tc>
         <w:tc>
@@ -894,6 +941,14 @@
                 <w:bCs/>
               </w:rPr>
             </w:pPr>
+            <w:r>
+              <w:rPr>
+                <w:rFonts w:ascii="Arial" w:hAnsi="Arial" w:cs="Arial"/>
+                <w:b/>
+                <w:bCs/>
+              </w:rPr>
+              <w:t>Holiday</w:t>
+            </w:r>
           </w:p>
         </w:tc>
         <w:tc>
@@ -909,6 +964,153 @@
                 <w:bCs/>
               </w:rPr>
             </w:pPr>
+          </w:p>
+        </w:tc>
+        <w:tc>
+          <w:tcPr>
+            <w:tcW w:w="1448" w:type="dxa"/>
+          </w:tcPr>
+          <w:p>
+            <w:pPr>
+              <w:jc w:val="center"/>
+              <w:rPr>
+                <w:rFonts w:ascii="Arial" w:hAnsi="Arial" w:cs="Arial"/>
+                <w:b/>
+                <w:bCs/>
+              </w:rPr>
+            </w:pPr>
+          </w:p>
+        </w:tc>
+      </w:tr>
+      <w:tr>
+        <w:trPr>
+          <w:trHeight w:val="849"/>
+        </w:trPr>
+        <w:tc>
+          <w:tcPr>
+            <w:tcW w:w="760" w:type="dxa"/>
+          </w:tcPr>
+          <w:p>
+            <w:pPr>
+              <w:jc w:val="center"/>
+              <w:rPr>
+                <w:rFonts w:ascii="Arial" w:hAnsi="Arial" w:cs="Arial"/>
+                <w:b/>
+                <w:bCs/>
+              </w:rPr>
+            </w:pPr>
+            <w:r>
+              <w:rPr>
+                <w:rFonts w:ascii="Arial" w:hAnsi="Arial" w:cs="Arial"/>
+                <w:b/>
+                <w:bCs/>
+              </w:rPr>
+              <w:t>5</w:t>
+            </w:r>
+          </w:p>
+        </w:tc>
+        <w:tc>
+          <w:tcPr>
+            <w:tcW w:w="1645" w:type="dxa"/>
+          </w:tcPr>
+          <w:p>
+            <w:pPr>
+              <w:jc w:val="center"/>
+              <w:rPr>
+                <w:rFonts w:ascii="Arial" w:hAnsi="Arial" w:cs="Arial"/>
+                <w:b/>
+                <w:bCs/>
+              </w:rPr>
+            </w:pPr>
+            <w:r>
+              <w:rPr>
+                <w:rFonts w:ascii="Arial" w:hAnsi="Arial" w:cs="Arial"/>
+                <w:b/>
+                <w:bCs/>
+              </w:rPr>
+              <w:t>25.7.2019</w:t>
+            </w:r>
+          </w:p>
+        </w:tc>
+        <w:tc>
+          <w:tcPr>
+            <w:tcW w:w="3721" w:type="dxa"/>
+          </w:tcPr>
+          <w:p>
+            <w:pPr>
+              <w:rPr>
+                <w:rFonts w:ascii="Arial" w:hAnsi="Arial" w:cs="Arial"/>
+                <w:b/>
+                <w:bCs/>
+              </w:rPr>
+            </w:pPr>
+            <w:r>
+              <w:rPr>
+                <w:rFonts w:ascii="Arial" w:hAnsi="Arial" w:cs="Arial"/>
+                <w:b/>
+                <w:bCs/>
+              </w:rPr>
+              <w:t>1.Job Assignment Discussion</w:t>
+            </w:r>
+          </w:p>
+          <w:p>
+            <w:pPr>
+              <w:rPr>
+                <w:rFonts w:ascii="Arial" w:hAnsi="Arial" w:cs="Arial"/>
+                <w:b/>
+                <w:bCs/>
+              </w:rPr>
+            </w:pPr>
+            <w:r>
+              <w:rPr>
+                <w:rFonts w:ascii="Arial" w:hAnsi="Arial" w:cs="Arial"/>
+                <w:b/>
+                <w:bCs/>
+              </w:rPr>
+              <w:t>2.Video Editing for Internship Experience</w:t>
+            </w:r>
+          </w:p>
+          <w:p>
+            <w:pPr>
+              <w:rPr>
+                <w:rFonts w:ascii="Arial" w:hAnsi="Arial" w:cs="Arial"/>
+                <w:b/>
+                <w:bCs/>
+              </w:rPr>
+            </w:pPr>
+            <w:r>
+              <w:rPr>
+                <w:rFonts w:ascii="Arial" w:hAnsi="Arial" w:cs="Arial"/>
+                <w:b/>
+                <w:bCs/>
+              </w:rPr>
+              <w:t>3.Test for HR promo Video</w:t>
+            </w:r>
+          </w:p>
+        </w:tc>
+        <w:tc>
+          <w:tcPr>
+            <w:tcW w:w="3069" w:type="dxa"/>
+          </w:tcPr>
+          <w:p>
+            <w:pPr>
+              <w:jc w:val="center"/>
+              <w:rPr>
+                <w:rFonts w:ascii="Arial" w:hAnsi="Arial" w:cs="Arial"/>
+                <w:b/>
+                <w:bCs/>
+              </w:rPr>
+            </w:pPr>
+            <w:r>
+              <w:rPr>
+                <w:rFonts w:ascii="Arial" w:hAnsi="Arial" w:cs="Arial"/>
+                <w:b/>
+                <w:bCs/>
+              </w:rPr>
+              <w:t>Done</w:t>
+            </w:r>
+            <w:bookmarkStart w:id="0" w:name="_GoBack"/>
+            <w:bookmarkEnd w:id="0"/>
           </w:p>
         </w:tc>
         <w:tc>
@@ -1066,7 +1268,6 @@
           <w:sz w:val="24"/>
           <w:szCs w:val="24"/>
         </w:rPr>
-        <w:lastRenderedPageBreak/>
         <w:t xml:space="preserve">Signature </w:t>
       </w:r>
       <w:r>
@@ -1913,7 +2114,7 @@
   <a:extraClrSchemeLst/>
   <a:extLst>
     <a:ext uri="{05A4C25C-085E-4340-85A3-A5531E510DB2}">
-      <thm15:themeFamily xmlns="" xmlns:thm15="http://schemas.microsoft.com/office/thememl/2012/main" name="Office Theme" id="{62F939B6-93AF-4DB8-9C6B-D6C7DFDC589F}" vid="{4A3C46E8-61CC-4603-A589-7422A47A8E4A}"/>
+      <thm15:themeFamily xmlns:thm15="http://schemas.microsoft.com/office/thememl/2012/main" xmlns="" name="Office Theme" id="{62F939B6-93AF-4DB8-9C6B-D6C7DFDC589F}" vid="{4A3C46E8-61CC-4603-A589-7422A47A8E4A}"/>
     </a:ext>
   </a:extLst>
 </a:theme>
@@ -1924,7 +2125,7 @@
 </file>
 
 <file path=customXml/itemProps1.xml><?xml version="1.0" encoding="utf-8"?>
-<ds:datastoreItem xmlns:ds="http://schemas.openxmlformats.org/officeDocument/2006/customXml" ds:itemID="{9613D027-91CD-462C-A79D-CA60FA502406}">
+<ds:datastoreItem xmlns:ds="http://schemas.openxmlformats.org/officeDocument/2006/customXml" ds:itemID="{63172AD9-7E62-47E3-A5A6-2103B3BD5B65}">
   <ds:schemaRefs>
     <ds:schemaRef ds:uri="http://schemas.openxmlformats.org/officeDocument/2006/bibliography"/>
   </ds:schemaRefs>

</xml_diff>

<commit_message>
12th week final day
</commit_message>
<xml_diff>
--- a/22072019KaungPyaeSoneTun.docx
+++ b/22072019KaungPyaeSoneTun.docx
@@ -1109,8 +1109,289 @@
               </w:rPr>
               <w:t>Done</w:t>
             </w:r>
+          </w:p>
+        </w:tc>
+        <w:tc>
+          <w:tcPr>
+            <w:tcW w:w="1448" w:type="dxa"/>
+          </w:tcPr>
+          <w:p>
+            <w:pPr>
+              <w:jc w:val="center"/>
+              <w:rPr>
+                <w:rFonts w:ascii="Arial" w:hAnsi="Arial" w:cs="Arial"/>
+                <w:b/>
+                <w:bCs/>
+              </w:rPr>
+            </w:pPr>
+          </w:p>
+        </w:tc>
+      </w:tr>
+      <w:tr>
+        <w:trPr>
+          <w:trHeight w:val="849"/>
+        </w:trPr>
+        <w:tc>
+          <w:tcPr>
+            <w:tcW w:w="760" w:type="dxa"/>
+          </w:tcPr>
+          <w:p>
+            <w:pPr>
+              <w:jc w:val="center"/>
+              <w:rPr>
+                <w:rFonts w:ascii="Arial" w:hAnsi="Arial" w:cs="Arial"/>
+                <w:b/>
+                <w:bCs/>
+              </w:rPr>
+            </w:pPr>
+            <w:r>
+              <w:rPr>
+                <w:rFonts w:ascii="Arial" w:hAnsi="Arial" w:cs="Arial"/>
+                <w:b/>
+                <w:bCs/>
+              </w:rPr>
+              <w:t>6</w:t>
+            </w:r>
+          </w:p>
+        </w:tc>
+        <w:tc>
+          <w:tcPr>
+            <w:tcW w:w="1645" w:type="dxa"/>
+          </w:tcPr>
+          <w:p>
+            <w:pPr>
+              <w:jc w:val="center"/>
+              <w:rPr>
+                <w:rFonts w:ascii="Arial" w:hAnsi="Arial" w:cs="Arial"/>
+                <w:b/>
+                <w:bCs/>
+              </w:rPr>
+            </w:pPr>
+            <w:r>
+              <w:rPr>
+                <w:rFonts w:ascii="Arial" w:hAnsi="Arial" w:cs="Arial"/>
+                <w:b/>
+                <w:bCs/>
+              </w:rPr>
+              <w:t>26.7.2019</w:t>
+            </w:r>
+          </w:p>
+        </w:tc>
+        <w:tc>
+          <w:tcPr>
+            <w:tcW w:w="3721" w:type="dxa"/>
+          </w:tcPr>
+          <w:p>
+            <w:pPr>
+              <w:rPr>
+                <w:rFonts w:ascii="Arial" w:hAnsi="Arial" w:cs="Arial"/>
+                <w:b/>
+                <w:bCs/>
+              </w:rPr>
+            </w:pPr>
+            <w:r>
+              <w:rPr>
+                <w:rFonts w:ascii="Arial" w:hAnsi="Arial" w:cs="Arial"/>
+                <w:b/>
+                <w:bCs/>
+              </w:rPr>
+              <w:t>1.Job Assignment Discussion</w:t>
+            </w:r>
+          </w:p>
+          <w:p>
+            <w:pPr>
+              <w:rPr>
+                <w:rFonts w:ascii="Arial" w:hAnsi="Arial" w:cs="Arial"/>
+                <w:b/>
+                <w:bCs/>
+              </w:rPr>
+            </w:pPr>
+            <w:r>
+              <w:rPr>
+                <w:rFonts w:ascii="Arial" w:hAnsi="Arial" w:cs="Arial"/>
+                <w:b/>
+                <w:bCs/>
+              </w:rPr>
+              <w:t>3.Video Editing for Internship Experience</w:t>
+            </w:r>
+          </w:p>
+        </w:tc>
+        <w:tc>
+          <w:tcPr>
+            <w:tcW w:w="3069" w:type="dxa"/>
+          </w:tcPr>
+          <w:p>
+            <w:pPr>
+              <w:jc w:val="center"/>
+              <w:rPr>
+                <w:rFonts w:ascii="Arial" w:hAnsi="Arial" w:cs="Arial"/>
+                <w:b/>
+                <w:bCs/>
+              </w:rPr>
+            </w:pPr>
+            <w:r>
+              <w:rPr>
+                <w:rFonts w:ascii="Arial" w:hAnsi="Arial" w:cs="Arial"/>
+                <w:b/>
+                <w:bCs/>
+              </w:rPr>
+              <w:t>Done</w:t>
+            </w:r>
+          </w:p>
+        </w:tc>
+        <w:tc>
+          <w:tcPr>
+            <w:tcW w:w="1448" w:type="dxa"/>
+          </w:tcPr>
+          <w:p>
+            <w:pPr>
+              <w:jc w:val="center"/>
+              <w:rPr>
+                <w:rFonts w:ascii="Arial" w:hAnsi="Arial" w:cs="Arial"/>
+                <w:b/>
+                <w:bCs/>
+              </w:rPr>
+            </w:pPr>
+          </w:p>
+        </w:tc>
+      </w:tr>
+      <w:tr>
+        <w:trPr>
+          <w:trHeight w:val="849"/>
+        </w:trPr>
+        <w:tc>
+          <w:tcPr>
+            <w:tcW w:w="760" w:type="dxa"/>
+          </w:tcPr>
+          <w:p>
+            <w:pPr>
+              <w:jc w:val="center"/>
+              <w:rPr>
+                <w:rFonts w:ascii="Arial" w:hAnsi="Arial" w:cs="Arial"/>
+                <w:b/>
+                <w:bCs/>
+              </w:rPr>
+            </w:pPr>
+            <w:r>
+              <w:rPr>
+                <w:rFonts w:ascii="Arial" w:hAnsi="Arial" w:cs="Arial"/>
+                <w:b/>
+                <w:bCs/>
+              </w:rPr>
+              <w:t>7</w:t>
+            </w:r>
+          </w:p>
+        </w:tc>
+        <w:tc>
+          <w:tcPr>
+            <w:tcW w:w="1645" w:type="dxa"/>
+          </w:tcPr>
+          <w:p>
+            <w:pPr>
+              <w:jc w:val="center"/>
+              <w:rPr>
+                <w:rFonts w:ascii="Arial" w:hAnsi="Arial" w:cs="Arial"/>
+                <w:b/>
+                <w:bCs/>
+              </w:rPr>
+            </w:pPr>
+            <w:r>
+              <w:rPr>
+                <w:rFonts w:ascii="Arial" w:hAnsi="Arial" w:cs="Arial"/>
+                <w:b/>
+                <w:bCs/>
+              </w:rPr>
+              <w:t>27.7.2</w:t>
+            </w:r>
             <w:bookmarkStart w:id="0" w:name="_GoBack"/>
             <w:bookmarkEnd w:id="0"/>
+            <w:r>
+              <w:rPr>
+                <w:rFonts w:ascii="Arial" w:hAnsi="Arial" w:cs="Arial"/>
+                <w:b/>
+                <w:bCs/>
+              </w:rPr>
+              <w:t>019</w:t>
+            </w:r>
+          </w:p>
+        </w:tc>
+        <w:tc>
+          <w:tcPr>
+            <w:tcW w:w="3721" w:type="dxa"/>
+          </w:tcPr>
+          <w:p>
+            <w:pPr>
+              <w:rPr>
+                <w:rFonts w:ascii="Arial" w:hAnsi="Arial" w:cs="Arial"/>
+                <w:b/>
+                <w:bCs/>
+              </w:rPr>
+            </w:pPr>
+            <w:r>
+              <w:rPr>
+                <w:rFonts w:ascii="Arial" w:hAnsi="Arial" w:cs="Arial"/>
+                <w:b/>
+                <w:bCs/>
+              </w:rPr>
+              <w:t>1.Job Assignment Discussion</w:t>
+            </w:r>
+          </w:p>
+          <w:p>
+            <w:pPr>
+              <w:rPr>
+                <w:rFonts w:ascii="Arial" w:hAnsi="Arial" w:cs="Arial"/>
+                <w:b/>
+                <w:bCs/>
+              </w:rPr>
+            </w:pPr>
+            <w:r>
+              <w:rPr>
+                <w:rFonts w:ascii="Arial" w:hAnsi="Arial" w:cs="Arial"/>
+                <w:b/>
+                <w:bCs/>
+              </w:rPr>
+              <w:t>2.Video Editing for Internship Experience</w:t>
+            </w:r>
+          </w:p>
+          <w:p>
+            <w:pPr>
+              <w:rPr>
+                <w:rFonts w:ascii="Arial" w:hAnsi="Arial" w:cs="Arial"/>
+                <w:b/>
+                <w:bCs/>
+              </w:rPr>
+            </w:pPr>
+            <w:r>
+              <w:rPr>
+                <w:rFonts w:ascii="Arial" w:hAnsi="Arial" w:cs="Arial"/>
+                <w:b/>
+                <w:bCs/>
+              </w:rPr>
+              <w:t>3.English Lecture</w:t>
+            </w:r>
+          </w:p>
+        </w:tc>
+        <w:tc>
+          <w:tcPr>
+            <w:tcW w:w="3069" w:type="dxa"/>
+          </w:tcPr>
+          <w:p>
+            <w:pPr>
+              <w:jc w:val="center"/>
+              <w:rPr>
+                <w:rFonts w:ascii="Arial" w:hAnsi="Arial" w:cs="Arial"/>
+                <w:b/>
+                <w:bCs/>
+              </w:rPr>
+            </w:pPr>
+            <w:r>
+              <w:rPr>
+                <w:rFonts w:ascii="Arial" w:hAnsi="Arial" w:cs="Arial"/>
+                <w:b/>
+                <w:bCs/>
+              </w:rPr>
+              <w:t>Done</w:t>
+            </w:r>
           </w:p>
         </w:tc>
         <w:tc>
@@ -2114,7 +2395,7 @@
   <a:extraClrSchemeLst/>
   <a:extLst>
     <a:ext uri="{05A4C25C-085E-4340-85A3-A5531E510DB2}">
-      <thm15:themeFamily xmlns:thm15="http://schemas.microsoft.com/office/thememl/2012/main" xmlns="" name="Office Theme" id="{62F939B6-93AF-4DB8-9C6B-D6C7DFDC589F}" vid="{4A3C46E8-61CC-4603-A589-7422A47A8E4A}"/>
+      <thm15:themeFamily xmlns="" xmlns:thm15="http://schemas.microsoft.com/office/thememl/2012/main" name="Office Theme" id="{62F939B6-93AF-4DB8-9C6B-D6C7DFDC589F}" vid="{4A3C46E8-61CC-4603-A589-7422A47A8E4A}"/>
     </a:ext>
   </a:extLst>
 </a:theme>
@@ -2125,7 +2406,7 @@
 </file>
 
 <file path=customXml/itemProps1.xml><?xml version="1.0" encoding="utf-8"?>
-<ds:datastoreItem xmlns:ds="http://schemas.openxmlformats.org/officeDocument/2006/customXml" ds:itemID="{63172AD9-7E62-47E3-A5A6-2103B3BD5B65}">
+<ds:datastoreItem xmlns:ds="http://schemas.openxmlformats.org/officeDocument/2006/customXml" ds:itemID="{18FA8445-1657-4C95-9482-84691E4A1731}">
   <ds:schemaRefs>
     <ds:schemaRef ds:uri="http://schemas.openxmlformats.org/officeDocument/2006/bibliography"/>
   </ds:schemaRefs>

</xml_diff>